<commit_message>
new windows, new functions
</commit_message>
<xml_diff>
--- a/projektek/asd.docx
+++ b/projektek/asd.docx
@@ -5,9 +5,15 @@
     <w:p>
       <w:pPr>
         <w:pStyle w:val="Title"/>
+        <w:jc w:val="center"/>
       </w:pPr>
       <w:r>
-        <w:t>Projekt Árajánlat</w:t>
+        <w:t>VILLAMOS KIVITELEZÉSI ÁRAJÁNLAT/JEGYZŐKÖNYV</w:t>
+      </w:r>
+    </w:p>
+    <w:p>
+      <w:r>
+        <w:t>Dátum: 2025.06.10.</w:t>
       </w:r>
     </w:p>
     <w:p>
@@ -22,7 +28,7 @@
     </w:p>
     <w:p>
       <w:r>
-        <w:t>Lakcím: asd</w:t>
+        <w:t>Lakcím: asdasdasd</w:t>
       </w:r>
     </w:p>
     <w:p/>
@@ -31,36 +37,577 @@
         <w:pStyle w:val="Heading1"/>
       </w:pPr>
       <w:r>
-        <w:t>asdasd</w:t>
+        <w:t>Helyiség: aswdasdasd</w:t>
       </w:r>
     </w:p>
     <w:p>
+      <w:pPr>
+        <w:pStyle w:val="IntenseQuote"/>
+      </w:pPr>
       <w:r>
         <w:t>Anyag tételek:</w:t>
       </w:r>
     </w:p>
+    <w:tbl>
+      <w:tblPr>
+        <w:tblStyle w:val="TableGrid"/>
+        <w:tblW w:type="auto" w:w="0"/>
+        <w:tblLook w:firstColumn="1" w:firstRow="1" w:lastColumn="0" w:lastRow="0" w:noHBand="0" w:noVBand="1" w:val="04A0"/>
+      </w:tblPr>
+      <w:tblGrid>
+        <w:gridCol w:w="1440"/>
+        <w:gridCol w:w="1440"/>
+        <w:gridCol w:w="1440"/>
+        <w:gridCol w:w="1440"/>
+        <w:gridCol w:w="1440"/>
+        <w:gridCol w:w="1440"/>
+      </w:tblGrid>
+      <w:tr>
+        <w:tc>
+          <w:tcPr>
+            <w:tcW w:type="dxa" w:w="1440"/>
+          </w:tcPr>
+          <w:p>
+            <w:r>
+              <w:t>Tétel</w:t>
+            </w:r>
+          </w:p>
+        </w:tc>
+        <w:tc>
+          <w:tcPr>
+            <w:tcW w:type="dxa" w:w="1440"/>
+          </w:tcPr>
+          <w:p>
+            <w:r>
+              <w:t>Egység</w:t>
+            </w:r>
+          </w:p>
+        </w:tc>
+        <w:tc>
+          <w:tcPr>
+            <w:tcW w:type="dxa" w:w="1440"/>
+          </w:tcPr>
+          <w:p>
+            <w:r>
+              <w:t>Mennyiség</w:t>
+            </w:r>
+          </w:p>
+        </w:tc>
+        <w:tc>
+          <w:tcPr>
+            <w:tcW w:type="dxa" w:w="1440"/>
+          </w:tcPr>
+          <w:p>
+            <w:r>
+              <w:t>Egységár (Ft)</w:t>
+            </w:r>
+          </w:p>
+        </w:tc>
+        <w:tc>
+          <w:tcPr>
+            <w:tcW w:type="dxa" w:w="1440"/>
+          </w:tcPr>
+          <w:p>
+            <w:r>
+              <w:t>Összesen (Ft)</w:t>
+            </w:r>
+          </w:p>
+        </w:tc>
+        <w:tc>
+          <w:tcPr>
+            <w:tcW w:type="dxa" w:w="1440"/>
+          </w:tcPr>
+          <w:p>
+            <w:r>
+              <w:t>Megjegyzés</w:t>
+            </w:r>
+          </w:p>
+        </w:tc>
+      </w:tr>
+      <w:tr>
+        <w:tc>
+          <w:tcPr>
+            <w:tcW w:type="dxa" w:w="1440"/>
+          </w:tcPr>
+          <w:p>
+            <w:r>
+              <w:t>Commel kismegszakító 1P B 20A 6kA Commel 465-120</w:t>
+            </w:r>
+          </w:p>
+        </w:tc>
+        <w:tc>
+          <w:tcPr>
+            <w:tcW w:type="dxa" w:w="1440"/>
+          </w:tcPr>
+          <w:p>
+            <w:r>
+              <w:t>db</w:t>
+            </w:r>
+          </w:p>
+        </w:tc>
+        <w:tc>
+          <w:tcPr>
+            <w:tcW w:type="dxa" w:w="1440"/>
+          </w:tcPr>
+          <w:p>
+            <w:r>
+              <w:t>9</w:t>
+            </w:r>
+          </w:p>
+        </w:tc>
+        <w:tc>
+          <w:tcPr>
+            <w:tcW w:type="dxa" w:w="1440"/>
+          </w:tcPr>
+          <w:p>
+            <w:r>
+              <w:t>650</w:t>
+            </w:r>
+          </w:p>
+        </w:tc>
+        <w:tc>
+          <w:tcPr>
+            <w:tcW w:type="dxa" w:w="1440"/>
+          </w:tcPr>
+          <w:p>
+            <w:r>
+              <w:t>5,850</w:t>
+            </w:r>
+          </w:p>
+        </w:tc>
+        <w:tc>
+          <w:tcPr>
+            <w:tcW w:type="dxa" w:w="1440"/>
+          </w:tcPr>
+          <w:p>
+            <w:r/>
+          </w:p>
+        </w:tc>
+      </w:tr>
+    </w:tbl>
+    <w:p/>
     <w:p>
       <w:pPr>
-        <w:pStyle w:val="ListBullet"/>
+        <w:pStyle w:val="IntenseQuote"/>
       </w:pPr>
       <w:r>
-        <w:t xml:space="preserve">- Commel kismegszakító 1P B 20A 6kA Commel 465-120 | db | 650 Ft | 7 db | </w:t>
+        <w:t>Kivitelezési munkák:</w:t>
       </w:r>
     </w:p>
+    <w:tbl>
+      <w:tblPr>
+        <w:tblStyle w:val="TableGrid"/>
+        <w:tblW w:type="auto" w:w="0"/>
+        <w:tblLook w:firstColumn="1" w:firstRow="1" w:lastColumn="0" w:lastRow="0" w:noHBand="0" w:noVBand="1" w:val="04A0"/>
+      </w:tblPr>
+      <w:tblGrid>
+        <w:gridCol w:w="1440"/>
+        <w:gridCol w:w="1440"/>
+        <w:gridCol w:w="1440"/>
+        <w:gridCol w:w="1440"/>
+        <w:gridCol w:w="1440"/>
+        <w:gridCol w:w="1440"/>
+      </w:tblGrid>
+      <w:tr>
+        <w:tc>
+          <w:tcPr>
+            <w:tcW w:type="dxa" w:w="1440"/>
+          </w:tcPr>
+          <w:p>
+            <w:r>
+              <w:t>Munka</w:t>
+            </w:r>
+          </w:p>
+        </w:tc>
+        <w:tc>
+          <w:tcPr>
+            <w:tcW w:type="dxa" w:w="1440"/>
+          </w:tcPr>
+          <w:p>
+            <w:r>
+              <w:t>Egység</w:t>
+            </w:r>
+          </w:p>
+        </w:tc>
+        <w:tc>
+          <w:tcPr>
+            <w:tcW w:type="dxa" w:w="1440"/>
+          </w:tcPr>
+          <w:p>
+            <w:r>
+              <w:t>Mennyiség</w:t>
+            </w:r>
+          </w:p>
+        </w:tc>
+        <w:tc>
+          <w:tcPr>
+            <w:tcW w:type="dxa" w:w="1440"/>
+          </w:tcPr>
+          <w:p>
+            <w:r>
+              <w:t>Egységár (Ft)</w:t>
+            </w:r>
+          </w:p>
+        </w:tc>
+        <w:tc>
+          <w:tcPr>
+            <w:tcW w:type="dxa" w:w="1440"/>
+          </w:tcPr>
+          <w:p>
+            <w:r>
+              <w:t>Összesen (Ft)</w:t>
+            </w:r>
+          </w:p>
+        </w:tc>
+        <w:tc>
+          <w:tcPr>
+            <w:tcW w:type="dxa" w:w="1440"/>
+          </w:tcPr>
+          <w:p>
+            <w:r>
+              <w:t>Megjegyzés</w:t>
+            </w:r>
+          </w:p>
+        </w:tc>
+      </w:tr>
+      <w:tr>
+        <w:tc>
+          <w:tcPr>
+            <w:tcW w:type="dxa" w:w="1440"/>
+          </w:tcPr>
+          <w:p>
+            <w:r>
+              <w:t>Kábelcsatorna elhelyezése</w:t>
+            </w:r>
+          </w:p>
+        </w:tc>
+        <w:tc>
+          <w:tcPr>
+            <w:tcW w:type="dxa" w:w="1440"/>
+          </w:tcPr>
+          <w:p>
+            <w:r>
+              <w:t>fm</w:t>
+            </w:r>
+          </w:p>
+        </w:tc>
+        <w:tc>
+          <w:tcPr>
+            <w:tcW w:type="dxa" w:w="1440"/>
+          </w:tcPr>
+          <w:p>
+            <w:r>
+              <w:t>4</w:t>
+            </w:r>
+          </w:p>
+        </w:tc>
+        <w:tc>
+          <w:tcPr>
+            <w:tcW w:type="dxa" w:w="1440"/>
+          </w:tcPr>
+          <w:p>
+            <w:r>
+              <w:t>1500</w:t>
+            </w:r>
+          </w:p>
+        </w:tc>
+        <w:tc>
+          <w:tcPr>
+            <w:tcW w:type="dxa" w:w="1440"/>
+          </w:tcPr>
+          <w:p>
+            <w:r>
+              <w:t>6,000</w:t>
+            </w:r>
+          </w:p>
+        </w:tc>
+        <w:tc>
+          <w:tcPr>
+            <w:tcW w:type="dxa" w:w="1440"/>
+          </w:tcPr>
+          <w:p>
+            <w:r/>
+          </w:p>
+        </w:tc>
+      </w:tr>
+      <w:tr>
+        <w:tc>
+          <w:tcPr>
+            <w:tcW w:type="dxa" w:w="1440"/>
+          </w:tcPr>
+          <w:p>
+            <w:r>
+              <w:t>Világítási áramkör kiépítése</w:t>
+            </w:r>
+          </w:p>
+        </w:tc>
+        <w:tc>
+          <w:tcPr>
+            <w:tcW w:type="dxa" w:w="1440"/>
+          </w:tcPr>
+          <w:p>
+            <w:r>
+              <w:t>db</w:t>
+            </w:r>
+          </w:p>
+        </w:tc>
+        <w:tc>
+          <w:tcPr>
+            <w:tcW w:type="dxa" w:w="1440"/>
+          </w:tcPr>
+          <w:p>
+            <w:r>
+              <w:t>8</w:t>
+            </w:r>
+          </w:p>
+        </w:tc>
+        <w:tc>
+          <w:tcPr>
+            <w:tcW w:type="dxa" w:w="1440"/>
+          </w:tcPr>
+          <w:p>
+            <w:r>
+              <w:t>13000</w:t>
+            </w:r>
+          </w:p>
+        </w:tc>
+        <w:tc>
+          <w:tcPr>
+            <w:tcW w:type="dxa" w:w="1440"/>
+          </w:tcPr>
+          <w:p>
+            <w:r>
+              <w:t>104,000</w:t>
+            </w:r>
+          </w:p>
+        </w:tc>
+        <w:tc>
+          <w:tcPr>
+            <w:tcW w:type="dxa" w:w="1440"/>
+          </w:tcPr>
+          <w:p>
+            <w:r/>
+          </w:p>
+        </w:tc>
+      </w:tr>
+      <w:tr>
+        <w:tc>
+          <w:tcPr>
+            <w:tcW w:type="dxa" w:w="1440"/>
+          </w:tcPr>
+          <w:p>
+            <w:r>
+              <w:t>Vezeték behúzás falban</w:t>
+            </w:r>
+          </w:p>
+        </w:tc>
+        <w:tc>
+          <w:tcPr>
+            <w:tcW w:type="dxa" w:w="1440"/>
+          </w:tcPr>
+          <w:p>
+            <w:r>
+              <w:t>fm</w:t>
+            </w:r>
+          </w:p>
+        </w:tc>
+        <w:tc>
+          <w:tcPr>
+            <w:tcW w:type="dxa" w:w="1440"/>
+          </w:tcPr>
+          <w:p>
+            <w:r>
+              <w:t>5</w:t>
+            </w:r>
+          </w:p>
+        </w:tc>
+        <w:tc>
+          <w:tcPr>
+            <w:tcW w:type="dxa" w:w="1440"/>
+          </w:tcPr>
+          <w:p>
+            <w:r>
+              <w:t>2500</w:t>
+            </w:r>
+          </w:p>
+        </w:tc>
+        <w:tc>
+          <w:tcPr>
+            <w:tcW w:type="dxa" w:w="1440"/>
+          </w:tcPr>
+          <w:p>
+            <w:r>
+              <w:t>12,500</w:t>
+            </w:r>
+          </w:p>
+        </w:tc>
+        <w:tc>
+          <w:tcPr>
+            <w:tcW w:type="dxa" w:w="1440"/>
+          </w:tcPr>
+          <w:p>
+            <w:r/>
+          </w:p>
+        </w:tc>
+      </w:tr>
+      <w:tr>
+        <w:tc>
+          <w:tcPr>
+            <w:tcW w:type="dxa" w:w="1440"/>
+          </w:tcPr>
+          <w:p>
+            <w:r>
+              <w:t>Villanytűzhely tápkábel kiépítése</w:t>
+            </w:r>
+          </w:p>
+        </w:tc>
+        <w:tc>
+          <w:tcPr>
+            <w:tcW w:type="dxa" w:w="1440"/>
+          </w:tcPr>
+          <w:p>
+            <w:r>
+              <w:t>fm</w:t>
+            </w:r>
+          </w:p>
+        </w:tc>
+        <w:tc>
+          <w:tcPr>
+            <w:tcW w:type="dxa" w:w="1440"/>
+          </w:tcPr>
+          <w:p>
+            <w:r>
+              <w:t>1</w:t>
+            </w:r>
+          </w:p>
+        </w:tc>
+        <w:tc>
+          <w:tcPr>
+            <w:tcW w:type="dxa" w:w="1440"/>
+          </w:tcPr>
+          <w:p>
+            <w:r>
+              <w:t>7000</w:t>
+            </w:r>
+          </w:p>
+        </w:tc>
+        <w:tc>
+          <w:tcPr>
+            <w:tcW w:type="dxa" w:w="1440"/>
+          </w:tcPr>
+          <w:p>
+            <w:r>
+              <w:t>7,000</w:t>
+            </w:r>
+          </w:p>
+        </w:tc>
+        <w:tc>
+          <w:tcPr>
+            <w:tcW w:type="dxa" w:w="1440"/>
+          </w:tcPr>
+          <w:p>
+            <w:r/>
+          </w:p>
+        </w:tc>
+      </w:tr>
+      <w:tr>
+        <w:tc>
+          <w:tcPr>
+            <w:tcW w:type="dxa" w:w="1440"/>
+          </w:tcPr>
+          <w:p>
+            <w:r>
+              <w:t>Sütő tápkábel kiépítése</w:t>
+            </w:r>
+          </w:p>
+        </w:tc>
+        <w:tc>
+          <w:tcPr>
+            <w:tcW w:type="dxa" w:w="1440"/>
+          </w:tcPr>
+          <w:p>
+            <w:r>
+              <w:t>fm</w:t>
+            </w:r>
+          </w:p>
+        </w:tc>
+        <w:tc>
+          <w:tcPr>
+            <w:tcW w:type="dxa" w:w="1440"/>
+          </w:tcPr>
+          <w:p>
+            <w:r>
+              <w:t>3</w:t>
+            </w:r>
+          </w:p>
+        </w:tc>
+        <w:tc>
+          <w:tcPr>
+            <w:tcW w:type="dxa" w:w="1440"/>
+          </w:tcPr>
+          <w:p>
+            <w:r>
+              <w:t>7000</w:t>
+            </w:r>
+          </w:p>
+        </w:tc>
+        <w:tc>
+          <w:tcPr>
+            <w:tcW w:type="dxa" w:w="1440"/>
+          </w:tcPr>
+          <w:p>
+            <w:r>
+              <w:t>21,000</w:t>
+            </w:r>
+          </w:p>
+        </w:tc>
+        <w:tc>
+          <w:tcPr>
+            <w:tcW w:type="dxa" w:w="1440"/>
+          </w:tcPr>
+          <w:p>
+            <w:r/>
+          </w:p>
+        </w:tc>
+      </w:tr>
+    </w:tbl>
     <w:p>
+      <w:pPr/>
       <w:r>
-        <w:t>Kivitelezési tételek:</w:t>
+        <w:t>Helyiség részösszeg: 156,350 Ft</w:t>
+      </w:r>
+    </w:p>
+    <w:p/>
+    <w:p/>
+    <w:p>
+      <w:pPr>
+        <w:pStyle w:val="Heading2"/>
+      </w:pPr>
+      <w:r>
+        <w:t>Projekt végösszeg: 156,350 Ft</w:t>
+      </w:r>
+    </w:p>
+    <w:p/>
+    <w:p>
+      <w:pPr>
+        <w:pStyle w:val="IntenseQuote"/>
+      </w:pPr>
+      <w:r>
+        <w:t>_____________________________</w:t>
+        <w:br/>
+        <w:t>Kivitelező/Átadó aláírása</w:t>
       </w:r>
     </w:p>
     <w:p>
       <w:pPr>
-        <w:pStyle w:val="ListBullet"/>
+        <w:pStyle w:val="IntenseQuote"/>
       </w:pPr>
       <w:r>
-        <w:t xml:space="preserve">- Vezeték behúzás falban | fm | 2500 Ft | 100 db | </w:t>
+        <w:t>_____________________________</w:t>
+        <w:br/>
+        <w:t>Megrendelő/Átvevő aláírása</w:t>
       </w:r>
     </w:p>
-    <w:p/>
     <w:sectPr>
       <w:pgSz w:w="12240" w:h="15840"/>
       <w:pgMar w:top="1440" w:right="1800" w:bottom="1440" w:left="1800" w:header="720" w:footer="720" w:gutter="0"/>

</xml_diff>